<commit_message>
Documentation_3 and adjustment Req.
</commit_message>
<xml_diff>
--- a/Dokumentation/ESEP_Doku.docx
+++ b/Dokumentation/ESEP_Doku.docx
@@ -1272,7 +1272,7 @@
             </w:rPr>
             <w:fldChar w:fldCharType="separate"/>
           </w:r>
-          <w:hyperlink w:anchor="_Toc182096955" w:history="1">
+          <w:hyperlink w:anchor="_Toc182156854" w:history="1">
             <w:r>
               <w:rPr>
                 <w:rStyle w:val="Hyperlink"/>
@@ -1295,7 +1295,7 @@
               <w:rPr>
                 <w:webHidden/>
               </w:rPr>
-              <w:instrText xml:space="preserve"> PAGEREF _Toc182096955 \h </w:instrText>
+              <w:instrText xml:space="preserve"> PAGEREF _Toc182156854 \h </w:instrText>
             </w:r>
             <w:r>
               <w:rPr>
@@ -1332,7 +1332,7 @@
               <w14:ligatures w14:val="standardContextual"/>
             </w:rPr>
           </w:pPr>
-          <w:hyperlink w:anchor="_Toc182096956" w:history="1">
+          <w:hyperlink w:anchor="_Toc182156855" w:history="1">
             <w:r>
               <w:rPr>
                 <w:rStyle w:val="Hyperlink"/>
@@ -1355,7 +1355,7 @@
               <w:rPr>
                 <w:webHidden/>
               </w:rPr>
-              <w:instrText xml:space="preserve"> PAGEREF _Toc182096956 \h </w:instrText>
+              <w:instrText xml:space="preserve"> PAGEREF _Toc182156855 \h </w:instrText>
             </w:r>
             <w:r>
               <w:rPr>
@@ -1392,7 +1392,7 @@
               <w14:ligatures w14:val="standardContextual"/>
             </w:rPr>
           </w:pPr>
-          <w:hyperlink w:anchor="_Toc182096957" w:history="1">
+          <w:hyperlink w:anchor="_Toc182156856" w:history="1">
             <w:r>
               <w:rPr>
                 <w:rStyle w:val="Hyperlink"/>
@@ -1415,7 +1415,7 @@
               <w:rPr>
                 <w:webHidden/>
               </w:rPr>
-              <w:instrText xml:space="preserve"> PAGEREF _Toc182096957 \h </w:instrText>
+              <w:instrText xml:space="preserve"> PAGEREF _Toc182156856 \h </w:instrText>
             </w:r>
             <w:r>
               <w:rPr>
@@ -1458,7 +1458,7 @@
               <w14:ligatures w14:val="standardContextual"/>
             </w:rPr>
           </w:pPr>
-          <w:hyperlink w:anchor="_Toc182096958" w:history="1">
+          <w:hyperlink w:anchor="_Toc182156857" w:history="1">
             <w:r>
               <w:rPr>
                 <w:rStyle w:val="Hyperlink"/>
@@ -1485,7 +1485,7 @@
                 <w:noProof/>
                 <w:webHidden/>
               </w:rPr>
-              <w:instrText xml:space="preserve"> PAGEREF _Toc182096958 \h </w:instrText>
+              <w:instrText xml:space="preserve"> PAGEREF _Toc182156857 \h </w:instrText>
             </w:r>
             <w:r>
               <w:rPr>
@@ -1532,7 +1532,7 @@
               <w14:ligatures w14:val="standardContextual"/>
             </w:rPr>
           </w:pPr>
-          <w:hyperlink w:anchor="_Toc182096959" w:history="1">
+          <w:hyperlink w:anchor="_Toc182156858" w:history="1">
             <w:r>
               <w:rPr>
                 <w:rStyle w:val="Hyperlink"/>
@@ -1559,7 +1559,7 @@
                 <w:noProof/>
                 <w:webHidden/>
               </w:rPr>
-              <w:instrText xml:space="preserve"> PAGEREF _Toc182096959 \h </w:instrText>
+              <w:instrText xml:space="preserve"> PAGEREF _Toc182156858 \h </w:instrText>
             </w:r>
             <w:r>
               <w:rPr>
@@ -1600,7 +1600,7 @@
               <w14:ligatures w14:val="standardContextual"/>
             </w:rPr>
           </w:pPr>
-          <w:hyperlink w:anchor="_Toc182096960" w:history="1">
+          <w:hyperlink w:anchor="_Toc182156859" w:history="1">
             <w:r>
               <w:rPr>
                 <w:rStyle w:val="Hyperlink"/>
@@ -1623,7 +1623,7 @@
               <w:rPr>
                 <w:webHidden/>
               </w:rPr>
-              <w:instrText xml:space="preserve"> PAGEREF _Toc182096960 \h </w:instrText>
+              <w:instrText xml:space="preserve"> PAGEREF _Toc182156859 \h </w:instrText>
             </w:r>
             <w:r>
               <w:rPr>
@@ -1666,7 +1666,7 @@
               <w14:ligatures w14:val="standardContextual"/>
             </w:rPr>
           </w:pPr>
-          <w:hyperlink w:anchor="_Toc182096961" w:history="1">
+          <w:hyperlink w:anchor="_Toc182156860" w:history="1">
             <w:r>
               <w:rPr>
                 <w:rStyle w:val="Hyperlink"/>
@@ -1693,7 +1693,7 @@
                 <w:noProof/>
                 <w:webHidden/>
               </w:rPr>
-              <w:instrText xml:space="preserve"> PAGEREF _Toc182096961 \h </w:instrText>
+              <w:instrText xml:space="preserve"> PAGEREF _Toc182156860 \h </w:instrText>
             </w:r>
             <w:r>
               <w:rPr>
@@ -1740,7 +1740,7 @@
               <w14:ligatures w14:val="standardContextual"/>
             </w:rPr>
           </w:pPr>
-          <w:hyperlink w:anchor="_Toc182096962" w:history="1">
+          <w:hyperlink w:anchor="_Toc182156861" w:history="1">
             <w:r>
               <w:rPr>
                 <w:rStyle w:val="Hyperlink"/>
@@ -1767,7 +1767,7 @@
                 <w:noProof/>
                 <w:webHidden/>
               </w:rPr>
-              <w:instrText xml:space="preserve"> PAGEREF _Toc182096962 \h </w:instrText>
+              <w:instrText xml:space="preserve"> PAGEREF _Toc182156861 \h </w:instrText>
             </w:r>
             <w:r>
               <w:rPr>
@@ -1808,7 +1808,7 @@
               <w14:ligatures w14:val="standardContextual"/>
             </w:rPr>
           </w:pPr>
-          <w:hyperlink w:anchor="_Toc182096963" w:history="1">
+          <w:hyperlink w:anchor="_Toc182156862" w:history="1">
             <w:r>
               <w:rPr>
                 <w:rStyle w:val="Hyperlink"/>
@@ -1831,7 +1831,7 @@
               <w:rPr>
                 <w:webHidden/>
               </w:rPr>
-              <w:instrText xml:space="preserve"> PAGEREF _Toc182096963 \h </w:instrText>
+              <w:instrText xml:space="preserve"> PAGEREF _Toc182156862 \h </w:instrText>
             </w:r>
             <w:r>
               <w:rPr>
@@ -1874,7 +1874,7 @@
               <w14:ligatures w14:val="standardContextual"/>
             </w:rPr>
           </w:pPr>
-          <w:hyperlink w:anchor="_Toc182096964" w:history="1">
+          <w:hyperlink w:anchor="_Toc182156863" w:history="1">
             <w:r>
               <w:rPr>
                 <w:rStyle w:val="Hyperlink"/>
@@ -1901,7 +1901,7 @@
                 <w:noProof/>
                 <w:webHidden/>
               </w:rPr>
-              <w:instrText xml:space="preserve"> PAGEREF _Toc182096964 \h </w:instrText>
+              <w:instrText xml:space="preserve"> PAGEREF _Toc182156863 \h </w:instrText>
             </w:r>
             <w:r>
               <w:rPr>
@@ -1948,7 +1948,7 @@
               <w14:ligatures w14:val="standardContextual"/>
             </w:rPr>
           </w:pPr>
-          <w:hyperlink w:anchor="_Toc182096965" w:history="1">
+          <w:hyperlink w:anchor="_Toc182156864" w:history="1">
             <w:r>
               <w:rPr>
                 <w:rStyle w:val="Hyperlink"/>
@@ -1975,7 +1975,7 @@
                 <w:noProof/>
                 <w:webHidden/>
               </w:rPr>
-              <w:instrText xml:space="preserve"> PAGEREF _Toc182096965 \h </w:instrText>
+              <w:instrText xml:space="preserve"> PAGEREF _Toc182156864 \h </w:instrText>
             </w:r>
             <w:r>
               <w:rPr>
@@ -2022,7 +2022,7 @@
               <w14:ligatures w14:val="standardContextual"/>
             </w:rPr>
           </w:pPr>
-          <w:hyperlink w:anchor="_Toc182096966" w:history="1">
+          <w:hyperlink w:anchor="_Toc182156865" w:history="1">
             <w:r>
               <w:rPr>
                 <w:rStyle w:val="Hyperlink"/>
@@ -2049,7 +2049,7 @@
                 <w:noProof/>
                 <w:webHidden/>
               </w:rPr>
-              <w:instrText xml:space="preserve"> PAGEREF _Toc182096966 \h </w:instrText>
+              <w:instrText xml:space="preserve"> PAGEREF _Toc182156865 \h </w:instrText>
             </w:r>
             <w:r>
               <w:rPr>
@@ -2096,7 +2096,7 @@
               <w14:ligatures w14:val="standardContextual"/>
             </w:rPr>
           </w:pPr>
-          <w:hyperlink w:anchor="_Toc182096967" w:history="1">
+          <w:hyperlink w:anchor="_Toc182156866" w:history="1">
             <w:r>
               <w:rPr>
                 <w:rStyle w:val="Hyperlink"/>
@@ -2123,7 +2123,7 @@
                 <w:noProof/>
                 <w:webHidden/>
               </w:rPr>
-              <w:instrText xml:space="preserve"> PAGEREF _Toc182096967 \h </w:instrText>
+              <w:instrText xml:space="preserve"> PAGEREF _Toc182156866 \h </w:instrText>
             </w:r>
             <w:r>
               <w:rPr>
@@ -2170,7 +2170,7 @@
               <w14:ligatures w14:val="standardContextual"/>
             </w:rPr>
           </w:pPr>
-          <w:hyperlink w:anchor="_Toc182096968" w:history="1">
+          <w:hyperlink w:anchor="_Toc182156867" w:history="1">
             <w:r>
               <w:rPr>
                 <w:rStyle w:val="Hyperlink"/>
@@ -2197,7 +2197,7 @@
                 <w:noProof/>
                 <w:webHidden/>
               </w:rPr>
-              <w:instrText xml:space="preserve"> PAGEREF _Toc182096968 \h </w:instrText>
+              <w:instrText xml:space="preserve"> PAGEREF _Toc182156867 \h </w:instrText>
             </w:r>
             <w:r>
               <w:rPr>
@@ -2244,7 +2244,7 @@
               <w14:ligatures w14:val="standardContextual"/>
             </w:rPr>
           </w:pPr>
-          <w:hyperlink w:anchor="_Toc182096969" w:history="1">
+          <w:hyperlink w:anchor="_Toc182156868" w:history="1">
             <w:r>
               <w:rPr>
                 <w:rStyle w:val="Hyperlink"/>
@@ -2271,7 +2271,7 @@
                 <w:noProof/>
                 <w:webHidden/>
               </w:rPr>
-              <w:instrText xml:space="preserve"> PAGEREF _Toc182096969 \h </w:instrText>
+              <w:instrText xml:space="preserve"> PAGEREF _Toc182156868 \h </w:instrText>
             </w:r>
             <w:r>
               <w:rPr>
@@ -2318,7 +2318,7 @@
               <w14:ligatures w14:val="standardContextual"/>
             </w:rPr>
           </w:pPr>
-          <w:hyperlink w:anchor="_Toc182096970" w:history="1">
+          <w:hyperlink w:anchor="_Toc182156869" w:history="1">
             <w:r>
               <w:rPr>
                 <w:rStyle w:val="Hyperlink"/>
@@ -2345,7 +2345,7 @@
                 <w:noProof/>
                 <w:webHidden/>
               </w:rPr>
-              <w:instrText xml:space="preserve"> PAGEREF _Toc182096970 \h </w:instrText>
+              <w:instrText xml:space="preserve"> PAGEREF _Toc182156869 \h </w:instrText>
             </w:r>
             <w:r>
               <w:rPr>
@@ -2366,6 +2366,80 @@
                 <w:webHidden/>
               </w:rPr>
               <w:t>13</w:t>
+            </w:r>
+            <w:r>
+              <w:rPr>
+                <w:noProof/>
+                <w:webHidden/>
+              </w:rPr>
+              <w:fldChar w:fldCharType="end"/>
+            </w:r>
+          </w:hyperlink>
+        </w:p>
+        <w:p>
+          <w:pPr>
+            <w:pStyle w:val="Verzeichnis2"/>
+            <w:tabs>
+              <w:tab w:val="right" w:leader="dot" w:pos="9062"/>
+            </w:tabs>
+            <w:rPr>
+              <w:rFonts w:eastAsiaTheme="minorEastAsia"/>
+              <w:noProof/>
+              <w:kern w:val="2"/>
+              <w:sz w:val="24"/>
+              <w:szCs w:val="24"/>
+              <w:lang w:eastAsia="de-DE"/>
+              <w14:ligatures w14:val="standardContextual"/>
+            </w:rPr>
+          </w:pPr>
+          <w:hyperlink w:anchor="_Toc182156870" w:history="1">
+            <w:r>
+              <w:rPr>
+                <w:rStyle w:val="Hyperlink"/>
+                <w:noProof/>
+              </w:rPr>
+              <w:t>ESE – Besprechung – 10.11.2024 (4:15h)</w:t>
+            </w:r>
+            <w:r>
+              <w:rPr>
+                <w:noProof/>
+                <w:webHidden/>
+              </w:rPr>
+              <w:tab/>
+            </w:r>
+            <w:r>
+              <w:rPr>
+                <w:noProof/>
+                <w:webHidden/>
+              </w:rPr>
+              <w:fldChar w:fldCharType="begin"/>
+            </w:r>
+            <w:r>
+              <w:rPr>
+                <w:noProof/>
+                <w:webHidden/>
+              </w:rPr>
+              <w:instrText xml:space="preserve"> PAGEREF _Toc182156870 \h </w:instrText>
+            </w:r>
+            <w:r>
+              <w:rPr>
+                <w:noProof/>
+                <w:webHidden/>
+              </w:rPr>
+            </w:r>
+            <w:r>
+              <w:rPr>
+                <w:noProof/>
+                <w:webHidden/>
+              </w:rPr>
+              <w:fldChar w:fldCharType="separate"/>
+            </w:r>
+            <w:r>
+              <w:rPr>
+                <w:noProof/>
+                <w:webHidden/>
+              </w:rPr>
+              <w:t>14</w:t>
             </w:r>
             <w:r>
               <w:rPr>
@@ -2404,7 +2478,7 @@
       <w:pPr>
         <w:pStyle w:val="berschrift1"/>
       </w:pPr>
-      <w:bookmarkStart w:id="0" w:name="_Toc182096955"/>
+      <w:bookmarkStart w:id="0" w:name="_Toc182156854"/>
       <w:r>
         <w:t>Änderungshistorie</w:t>
       </w:r>
@@ -2875,7 +2949,11 @@
             <w:cnfStyle w:val="001000000000" w:firstRow="0" w:lastRow="0" w:firstColumn="1" w:lastColumn="0" w:oddVBand="0" w:evenVBand="0" w:oddHBand="0" w:evenHBand="0" w:firstRowFirstColumn="0" w:firstRowLastColumn="0" w:lastRowFirstColumn="0" w:lastRowLastColumn="0"/>
             <w:tcW w:w="2274" w:type="dxa"/>
           </w:tcPr>
-          <w:p/>
+          <w:p>
+            <w:r>
+              <w:t>0.8</w:t>
+            </w:r>
+          </w:p>
         </w:tc>
         <w:tc>
           <w:tcPr>
@@ -2885,6 +2963,9 @@
             <w:pPr>
               <w:cnfStyle w:val="000000000000" w:firstRow="0" w:lastRow="0" w:firstColumn="0" w:lastColumn="0" w:oddVBand="0" w:evenVBand="0" w:oddHBand="0" w:evenHBand="0" w:firstRowFirstColumn="0" w:firstRowLastColumn="0" w:lastRowFirstColumn="0" w:lastRowLastColumn="0"/>
             </w:pPr>
+            <w:r>
+              <w:t>10.11.2024</w:t>
+            </w:r>
           </w:p>
         </w:tc>
         <w:tc>
@@ -2895,6 +2976,9 @@
             <w:pPr>
               <w:cnfStyle w:val="000000000000" w:firstRow="0" w:lastRow="0" w:firstColumn="0" w:lastColumn="0" w:oddVBand="0" w:evenVBand="0" w:oddHBand="0" w:evenHBand="0" w:firstRowFirstColumn="0" w:firstRowLastColumn="0" w:lastRowFirstColumn="0" w:lastRowLastColumn="0"/>
             </w:pPr>
+            <w:r>
+              <w:t>DD</w:t>
+            </w:r>
           </w:p>
         </w:tc>
         <w:tc>
@@ -2905,6 +2989,20 @@
             <w:pPr>
               <w:cnfStyle w:val="000000000000" w:firstRow="0" w:lastRow="0" w:firstColumn="0" w:lastColumn="0" w:oddVBand="0" w:evenVBand="0" w:oddHBand="0" w:evenHBand="0" w:firstRowFirstColumn="0" w:firstRowLastColumn="0" w:lastRowFirstColumn="0" w:lastRowLastColumn="0"/>
             </w:pPr>
+            <w:r>
+              <w:t>FSM-Bearbeitung</w:t>
+            </w:r>
+            <w:r>
+              <w:t>/</w:t>
+            </w:r>
+            <w:proofErr w:type="spellStart"/>
+            <w:r>
+              <w:t>Req</w:t>
+            </w:r>
+            <w:proofErr w:type="spellEnd"/>
+            <w:r>
+              <w:t>-Bearbeitung</w:t>
+            </w:r>
           </w:p>
         </w:tc>
       </w:tr>
@@ -2918,7 +3016,7 @@
       <w:pPr>
         <w:pStyle w:val="berschrift1"/>
       </w:pPr>
-      <w:bookmarkStart w:id="1" w:name="_Toc182096956"/>
+      <w:bookmarkStart w:id="1" w:name="_Toc182156855"/>
       <w:r>
         <w:t>Team rollen</w:t>
       </w:r>
@@ -2956,12 +3054,39 @@
       <w:r>
         <w:t>Tester: Mark Siekmann</w:t>
       </w:r>
+      <w:r>
+        <w:t xml:space="preserve"> (</w:t>
+      </w:r>
+      <w:r>
+        <w:t xml:space="preserve">Co-leiter: </w:t>
+      </w:r>
+      <w:r>
+        <w:t>Jannik)</w:t>
+      </w:r>
+    </w:p>
+    <w:p>
+      <w:pPr>
+        <w:rPr>
+          <w:lang w:val="en-US"/>
+        </w:rPr>
+      </w:pPr>
+      <w:r>
+        <w:rPr>
+          <w:lang w:val="en-US"/>
+        </w:rPr>
+        <w:t>Requirements-engineer: Jannik (Co-Leiter: Phillip Patt)</w:t>
+      </w:r>
+    </w:p>
+    <w:p>
+      <w:r>
+        <w:t>Konfigurations-Manager: Mark Siekmann</w:t>
+      </w:r>
     </w:p>
     <w:p>
       <w:pPr>
         <w:pStyle w:val="berschrift1"/>
       </w:pPr>
-      <w:bookmarkStart w:id="2" w:name="_Toc182096957"/>
+      <w:bookmarkStart w:id="2" w:name="_Toc182156856"/>
       <w:r>
         <w:t>Information</w:t>
       </w:r>
@@ -3428,13 +3553,11 @@
     <w:p/>
     <w:p/>
     <w:p/>
-    <w:p/>
-    <w:p/>
     <w:p>
       <w:pPr>
         <w:pStyle w:val="berschrift2"/>
       </w:pPr>
-      <w:bookmarkStart w:id="3" w:name="_Toc182096958"/>
+      <w:bookmarkStart w:id="3" w:name="_Toc182156857"/>
       <w:r>
         <w:lastRenderedPageBreak/>
         <w:t xml:space="preserve">Festo Signale am </w:t>
@@ -3544,7 +3667,7 @@
       <w:pPr>
         <w:pStyle w:val="berschrift2"/>
       </w:pPr>
-      <w:bookmarkStart w:id="4" w:name="_Toc182096959"/>
+      <w:bookmarkStart w:id="4" w:name="_Toc182156858"/>
       <w:r>
         <w:rPr>
           <w:noProof/>
@@ -3646,7 +3769,7 @@
       <w:pPr>
         <w:pStyle w:val="berschrift1"/>
       </w:pPr>
-      <w:bookmarkStart w:id="5" w:name="_Toc182096960"/>
+      <w:bookmarkStart w:id="5" w:name="_Toc182156859"/>
       <w:r>
         <w:lastRenderedPageBreak/>
         <w:t>ESE-Praktikum</w:t>
@@ -3660,7 +3783,7 @@
       <w:pPr>
         <w:pStyle w:val="berschrift2"/>
       </w:pPr>
-      <w:bookmarkStart w:id="6" w:name="_Toc182096961"/>
+      <w:bookmarkStart w:id="6" w:name="_Toc182156860"/>
       <w:r>
         <w:t>ESEP – Workshop Praktikum 0 – 16.10.2024</w:t>
       </w:r>
@@ -3806,7 +3929,7 @@
       <w:pPr>
         <w:pStyle w:val="berschrift2"/>
       </w:pPr>
-      <w:bookmarkStart w:id="7" w:name="_Toc182096962"/>
+      <w:bookmarkStart w:id="7" w:name="_Toc182156861"/>
       <w:r>
         <w:t>ESEP – Pflicht-Praktikum 1 – 30.10.2024 (</w:t>
       </w:r>
@@ -4942,7 +5065,7 @@
       <w:pPr>
         <w:pStyle w:val="berschrift1"/>
       </w:pPr>
-      <w:bookmarkStart w:id="8" w:name="_Toc182096963"/>
+      <w:bookmarkStart w:id="8" w:name="_Toc182156862"/>
       <w:r>
         <w:lastRenderedPageBreak/>
         <w:t>ESE-Besprechungen als Team</w:t>
@@ -4953,7 +5076,7 @@
       <w:pPr>
         <w:pStyle w:val="berschrift2"/>
       </w:pPr>
-      <w:bookmarkStart w:id="9" w:name="_Toc182096964"/>
+      <w:bookmarkStart w:id="9" w:name="_Toc182156863"/>
       <w:r>
         <w:t>ESE – Besprechung – 18.10.2024</w:t>
       </w:r>
@@ -5351,7 +5474,7 @@
       <w:pPr>
         <w:pStyle w:val="berschrift2"/>
       </w:pPr>
-      <w:bookmarkStart w:id="10" w:name="_Toc182096965"/>
+      <w:bookmarkStart w:id="10" w:name="_Toc182156864"/>
       <w:r>
         <w:lastRenderedPageBreak/>
         <w:t xml:space="preserve">ESE – Besprechung – </w:t>
@@ -5622,7 +5745,7 @@
       <w:pPr>
         <w:pStyle w:val="berschrift2"/>
       </w:pPr>
-      <w:bookmarkStart w:id="11" w:name="_Toc182096966"/>
+      <w:bookmarkStart w:id="11" w:name="_Toc182156865"/>
       <w:r>
         <w:lastRenderedPageBreak/>
         <w:t xml:space="preserve">ESE – Besprechung – </w:t>
@@ -5818,7 +5941,7 @@
       <w:pPr>
         <w:pStyle w:val="berschrift2"/>
       </w:pPr>
-      <w:bookmarkStart w:id="12" w:name="_Toc182096967"/>
+      <w:bookmarkStart w:id="12" w:name="_Toc182156866"/>
       <w:r>
         <w:lastRenderedPageBreak/>
         <w:t xml:space="preserve">ESE – Besprechung – </w:t>
@@ -6060,7 +6183,7 @@
       <w:pPr>
         <w:pStyle w:val="berschrift2"/>
       </w:pPr>
-      <w:bookmarkStart w:id="13" w:name="_Toc182096968"/>
+      <w:bookmarkStart w:id="13" w:name="_Toc182156867"/>
       <w:r>
         <w:lastRenderedPageBreak/>
         <w:t xml:space="preserve">ESE – Besprechung – </w:t>
@@ -6235,7 +6358,7 @@
       <w:pPr>
         <w:pStyle w:val="berschrift2"/>
       </w:pPr>
-      <w:bookmarkStart w:id="14" w:name="_Toc182096969"/>
+      <w:bookmarkStart w:id="14" w:name="_Toc182156868"/>
       <w:r>
         <w:lastRenderedPageBreak/>
         <w:t xml:space="preserve">ESE – Besprechung – </w:t>
@@ -6458,7 +6581,7 @@
       <w:pPr>
         <w:pStyle w:val="berschrift2"/>
       </w:pPr>
-      <w:bookmarkStart w:id="15" w:name="_Toc182096970"/>
+      <w:bookmarkStart w:id="15" w:name="_Toc182156869"/>
       <w:r>
         <w:lastRenderedPageBreak/>
         <w:t xml:space="preserve">ESE – Besprechung – </w:t>
@@ -6633,6 +6756,129 @@
       </w:r>
     </w:p>
     <w:p/>
+    <w:p/>
+    <w:p/>
+    <w:p/>
+    <w:p/>
+    <w:p/>
+    <w:p/>
+    <w:p/>
+    <w:p/>
+    <w:p/>
+    <w:p/>
+    <w:p/>
+    <w:p/>
+    <w:p/>
+    <w:p/>
+    <w:p/>
+    <w:p/>
+    <w:p/>
+    <w:p/>
+    <w:p/>
+    <w:p>
+      <w:pPr>
+        <w:pStyle w:val="berschrift2"/>
+      </w:pPr>
+      <w:bookmarkStart w:id="16" w:name="_Toc182156870"/>
+      <w:r>
+        <w:lastRenderedPageBreak/>
+        <w:t xml:space="preserve">ESE – Besprechung – </w:t>
+      </w:r>
+      <w:r>
+        <w:t>10</w:t>
+      </w:r>
+      <w:r>
+        <w:t>.</w:t>
+      </w:r>
+      <w:r>
+        <w:t>1</w:t>
+      </w:r>
+      <w:r>
+        <w:t>1</w:t>
+      </w:r>
+      <w:r>
+        <w:t>.2024</w:t>
+      </w:r>
+      <w:r>
+        <w:t xml:space="preserve"> (</w:t>
+      </w:r>
+      <w:r>
+        <w:t>4:</w:t>
+      </w:r>
+      <w:r>
+        <w:t>45</w:t>
+      </w:r>
+      <w:r>
+        <w:t>h)</w:t>
+      </w:r>
+      <w:bookmarkEnd w:id="16"/>
+    </w:p>
+    <w:p>
+      <w:r>
+        <w:t>Start: 14:15</w:t>
+      </w:r>
+    </w:p>
+    <w:p>
+      <w:pPr>
+        <w:rPr>
+          <w:b/>
+          <w:bCs/>
+        </w:rPr>
+      </w:pPr>
+      <w:r>
+        <w:rPr>
+          <w:b/>
+          <w:bCs/>
+        </w:rPr>
+        <w:t xml:space="preserve">Team Teilnehmer: </w:t>
+      </w:r>
+      <w:r>
+        <w:rPr>
+          <w:b/>
+          <w:bCs/>
+        </w:rPr>
+        <w:t>Phillip Patt und David Dao</w:t>
+      </w:r>
+    </w:p>
+    <w:p>
+      <w:r>
+        <w:t>Was wurde heute besprochen</w:t>
+      </w:r>
+    </w:p>
+    <w:p>
+      <w:pPr>
+        <w:pStyle w:val="Listenabsatz"/>
+        <w:numPr>
+          <w:ilvl w:val="0"/>
+          <w:numId w:val="32"/>
+        </w:numPr>
+      </w:pPr>
+      <w:r>
+        <w:t>Erste FSM-Skizzen</w:t>
+      </w:r>
+    </w:p>
+    <w:p>
+      <w:pPr>
+        <w:pStyle w:val="Listenabsatz"/>
+        <w:numPr>
+          <w:ilvl w:val="0"/>
+          <w:numId w:val="32"/>
+        </w:numPr>
+      </w:pPr>
+      <w:proofErr w:type="spellStart"/>
+      <w:r>
+        <w:t>Requirements</w:t>
+      </w:r>
+      <w:proofErr w:type="spellEnd"/>
+    </w:p>
+    <w:p>
+      <w:r>
+        <w:t xml:space="preserve">Ende: </w:t>
+      </w:r>
+      <w:r>
+        <w:t>19:00</w:t>
+      </w:r>
+    </w:p>
     <w:p/>
     <w:sectPr>
       <w:headerReference w:type="default" r:id="rId11"/>
@@ -8376,6 +8622,119 @@
     </w:lvl>
   </w:abstractNum>
   <w:abstractNum w:abstractNumId="13" w15:restartNumberingAfterBreak="0">
+    <w:nsid w:val="268A2FB0"/>
+    <w:multiLevelType w:val="hybridMultilevel"/>
+    <w:tmpl w:val="45AA0E12"/>
+    <w:lvl w:ilvl="0" w:tplc="04070001">
+      <w:start w:val="1"/>
+      <w:numFmt w:val="bullet"/>
+      <w:lvlText w:val=""/>
+      <w:lvlJc w:val="left"/>
+      <w:pPr>
+        <w:ind w:left="720" w:hanging="360"/>
+      </w:pPr>
+      <w:rPr>
+        <w:rFonts w:ascii="Symbol" w:hAnsi="Symbol" w:hint="default"/>
+      </w:rPr>
+    </w:lvl>
+    <w:lvl w:ilvl="1" w:tplc="04070003" w:tentative="1">
+      <w:start w:val="1"/>
+      <w:numFmt w:val="bullet"/>
+      <w:lvlText w:val="o"/>
+      <w:lvlJc w:val="left"/>
+      <w:pPr>
+        <w:ind w:left="1440" w:hanging="360"/>
+      </w:pPr>
+      <w:rPr>
+        <w:rFonts w:ascii="Courier New" w:hAnsi="Courier New" w:cs="Courier New" w:hint="default"/>
+      </w:rPr>
+    </w:lvl>
+    <w:lvl w:ilvl="2" w:tplc="04070005" w:tentative="1">
+      <w:start w:val="1"/>
+      <w:numFmt w:val="bullet"/>
+      <w:lvlText w:val=""/>
+      <w:lvlJc w:val="left"/>
+      <w:pPr>
+        <w:ind w:left="2160" w:hanging="360"/>
+      </w:pPr>
+      <w:rPr>
+        <w:rFonts w:ascii="Wingdings" w:hAnsi="Wingdings" w:hint="default"/>
+      </w:rPr>
+    </w:lvl>
+    <w:lvl w:ilvl="3" w:tplc="04070001" w:tentative="1">
+      <w:start w:val="1"/>
+      <w:numFmt w:val="bullet"/>
+      <w:lvlText w:val=""/>
+      <w:lvlJc w:val="left"/>
+      <w:pPr>
+        <w:ind w:left="2880" w:hanging="360"/>
+      </w:pPr>
+      <w:rPr>
+        <w:rFonts w:ascii="Symbol" w:hAnsi="Symbol" w:hint="default"/>
+      </w:rPr>
+    </w:lvl>
+    <w:lvl w:ilvl="4" w:tplc="04070003" w:tentative="1">
+      <w:start w:val="1"/>
+      <w:numFmt w:val="bullet"/>
+      <w:lvlText w:val="o"/>
+      <w:lvlJc w:val="left"/>
+      <w:pPr>
+        <w:ind w:left="3600" w:hanging="360"/>
+      </w:pPr>
+      <w:rPr>
+        <w:rFonts w:ascii="Courier New" w:hAnsi="Courier New" w:cs="Courier New" w:hint="default"/>
+      </w:rPr>
+    </w:lvl>
+    <w:lvl w:ilvl="5" w:tplc="04070005" w:tentative="1">
+      <w:start w:val="1"/>
+      <w:numFmt w:val="bullet"/>
+      <w:lvlText w:val=""/>
+      <w:lvlJc w:val="left"/>
+      <w:pPr>
+        <w:ind w:left="4320" w:hanging="360"/>
+      </w:pPr>
+      <w:rPr>
+        <w:rFonts w:ascii="Wingdings" w:hAnsi="Wingdings" w:hint="default"/>
+      </w:rPr>
+    </w:lvl>
+    <w:lvl w:ilvl="6" w:tplc="04070001" w:tentative="1">
+      <w:start w:val="1"/>
+      <w:numFmt w:val="bullet"/>
+      <w:lvlText w:val=""/>
+      <w:lvlJc w:val="left"/>
+      <w:pPr>
+        <w:ind w:left="5040" w:hanging="360"/>
+      </w:pPr>
+      <w:rPr>
+        <w:rFonts w:ascii="Symbol" w:hAnsi="Symbol" w:hint="default"/>
+      </w:rPr>
+    </w:lvl>
+    <w:lvl w:ilvl="7" w:tplc="04070003" w:tentative="1">
+      <w:start w:val="1"/>
+      <w:numFmt w:val="bullet"/>
+      <w:lvlText w:val="o"/>
+      <w:lvlJc w:val="left"/>
+      <w:pPr>
+        <w:ind w:left="5760" w:hanging="360"/>
+      </w:pPr>
+      <w:rPr>
+        <w:rFonts w:ascii="Courier New" w:hAnsi="Courier New" w:cs="Courier New" w:hint="default"/>
+      </w:rPr>
+    </w:lvl>
+    <w:lvl w:ilvl="8" w:tplc="04070005" w:tentative="1">
+      <w:start w:val="1"/>
+      <w:numFmt w:val="bullet"/>
+      <w:lvlText w:val=""/>
+      <w:lvlJc w:val="left"/>
+      <w:pPr>
+        <w:ind w:left="6480" w:hanging="360"/>
+      </w:pPr>
+      <w:rPr>
+        <w:rFonts w:ascii="Wingdings" w:hAnsi="Wingdings" w:hint="default"/>
+      </w:rPr>
+    </w:lvl>
+  </w:abstractNum>
+  <w:abstractNum w:abstractNumId="14" w15:restartNumberingAfterBreak="0">
     <w:nsid w:val="29B67825"/>
     <w:multiLevelType w:val="hybridMultilevel"/>
     <w:tmpl w:val="0060A454"/>
@@ -8488,7 +8847,7 @@
       </w:rPr>
     </w:lvl>
   </w:abstractNum>
-  <w:abstractNum w:abstractNumId="14" w15:restartNumberingAfterBreak="0">
+  <w:abstractNum w:abstractNumId="15" w15:restartNumberingAfterBreak="0">
     <w:nsid w:val="2E6B76DA"/>
     <w:multiLevelType w:val="hybridMultilevel"/>
     <w:tmpl w:val="9B34A8AA"/>
@@ -8574,7 +8933,7 @@
       </w:pPr>
     </w:lvl>
   </w:abstractNum>
-  <w:abstractNum w:abstractNumId="15" w15:restartNumberingAfterBreak="0">
+  <w:abstractNum w:abstractNumId="16" w15:restartNumberingAfterBreak="0">
     <w:nsid w:val="36534984"/>
     <w:multiLevelType w:val="hybridMultilevel"/>
     <w:tmpl w:val="10446586"/>
@@ -8687,7 +9046,7 @@
       </w:rPr>
     </w:lvl>
   </w:abstractNum>
-  <w:abstractNum w:abstractNumId="16" w15:restartNumberingAfterBreak="0">
+  <w:abstractNum w:abstractNumId="17" w15:restartNumberingAfterBreak="0">
     <w:nsid w:val="3FC4797F"/>
     <w:multiLevelType w:val="hybridMultilevel"/>
     <w:tmpl w:val="9DB00EDC"/>
@@ -8800,7 +9159,7 @@
       </w:rPr>
     </w:lvl>
   </w:abstractNum>
-  <w:abstractNum w:abstractNumId="17" w15:restartNumberingAfterBreak="0">
+  <w:abstractNum w:abstractNumId="18" w15:restartNumberingAfterBreak="0">
     <w:nsid w:val="42B60930"/>
     <w:multiLevelType w:val="hybridMultilevel"/>
     <w:tmpl w:val="C8A88808"/>
@@ -8889,7 +9248,7 @@
       </w:pPr>
     </w:lvl>
   </w:abstractNum>
-  <w:abstractNum w:abstractNumId="18" w15:restartNumberingAfterBreak="0">
+  <w:abstractNum w:abstractNumId="19" w15:restartNumberingAfterBreak="0">
     <w:nsid w:val="44A959C4"/>
     <w:multiLevelType w:val="hybridMultilevel"/>
     <w:tmpl w:val="EE804F08"/>
@@ -9002,7 +9361,7 @@
       </w:rPr>
     </w:lvl>
   </w:abstractNum>
-  <w:abstractNum w:abstractNumId="19" w15:restartNumberingAfterBreak="0">
+  <w:abstractNum w:abstractNumId="20" w15:restartNumberingAfterBreak="0">
     <w:nsid w:val="45866B04"/>
     <w:multiLevelType w:val="hybridMultilevel"/>
     <w:tmpl w:val="73B0AE20"/>
@@ -9115,7 +9474,7 @@
       </w:rPr>
     </w:lvl>
   </w:abstractNum>
-  <w:abstractNum w:abstractNumId="20" w15:restartNumberingAfterBreak="0">
+  <w:abstractNum w:abstractNumId="21" w15:restartNumberingAfterBreak="0">
     <w:nsid w:val="494E02A0"/>
     <w:multiLevelType w:val="hybridMultilevel"/>
     <w:tmpl w:val="A4165976"/>
@@ -9227,7 +9586,7 @@
       </w:rPr>
     </w:lvl>
   </w:abstractNum>
-  <w:abstractNum w:abstractNumId="21" w15:restartNumberingAfterBreak="0">
+  <w:abstractNum w:abstractNumId="22" w15:restartNumberingAfterBreak="0">
     <w:nsid w:val="4BF94C1E"/>
     <w:multiLevelType w:val="hybridMultilevel"/>
     <w:tmpl w:val="D41263FC"/>
@@ -9340,7 +9699,7 @@
       </w:rPr>
     </w:lvl>
   </w:abstractNum>
-  <w:abstractNum w:abstractNumId="22" w15:restartNumberingAfterBreak="0">
+  <w:abstractNum w:abstractNumId="23" w15:restartNumberingAfterBreak="0">
     <w:nsid w:val="4E1F48FA"/>
     <w:multiLevelType w:val="hybridMultilevel"/>
     <w:tmpl w:val="D11CD042"/>
@@ -9453,7 +9812,7 @@
       </w:rPr>
     </w:lvl>
   </w:abstractNum>
-  <w:abstractNum w:abstractNumId="23" w15:restartNumberingAfterBreak="0">
+  <w:abstractNum w:abstractNumId="24" w15:restartNumberingAfterBreak="0">
     <w:nsid w:val="4FA11399"/>
     <w:multiLevelType w:val="hybridMultilevel"/>
     <w:tmpl w:val="16D8D364"/>
@@ -9566,7 +9925,7 @@
       </w:rPr>
     </w:lvl>
   </w:abstractNum>
-  <w:abstractNum w:abstractNumId="24" w15:restartNumberingAfterBreak="0">
+  <w:abstractNum w:abstractNumId="25" w15:restartNumberingAfterBreak="0">
     <w:nsid w:val="517D6757"/>
     <w:multiLevelType w:val="hybridMultilevel"/>
     <w:tmpl w:val="9720183A"/>
@@ -9679,7 +10038,7 @@
       </w:rPr>
     </w:lvl>
   </w:abstractNum>
-  <w:abstractNum w:abstractNumId="25" w15:restartNumberingAfterBreak="0">
+  <w:abstractNum w:abstractNumId="26" w15:restartNumberingAfterBreak="0">
     <w:nsid w:val="54312158"/>
     <w:multiLevelType w:val="hybridMultilevel"/>
     <w:tmpl w:val="4372023A"/>
@@ -9791,7 +10150,7 @@
       </w:rPr>
     </w:lvl>
   </w:abstractNum>
-  <w:abstractNum w:abstractNumId="26" w15:restartNumberingAfterBreak="0">
+  <w:abstractNum w:abstractNumId="27" w15:restartNumberingAfterBreak="0">
     <w:nsid w:val="5BC25E88"/>
     <w:multiLevelType w:val="hybridMultilevel"/>
     <w:tmpl w:val="9CD0881E"/>
@@ -9877,7 +10236,7 @@
       </w:pPr>
     </w:lvl>
   </w:abstractNum>
-  <w:abstractNum w:abstractNumId="27" w15:restartNumberingAfterBreak="0">
+  <w:abstractNum w:abstractNumId="28" w15:restartNumberingAfterBreak="0">
     <w:nsid w:val="5C642EEF"/>
     <w:multiLevelType w:val="hybridMultilevel"/>
     <w:tmpl w:val="6CB86C00"/>
@@ -9990,7 +10349,7 @@
       </w:rPr>
     </w:lvl>
   </w:abstractNum>
-  <w:abstractNum w:abstractNumId="28" w15:restartNumberingAfterBreak="0">
+  <w:abstractNum w:abstractNumId="29" w15:restartNumberingAfterBreak="0">
     <w:nsid w:val="60E9235E"/>
     <w:multiLevelType w:val="hybridMultilevel"/>
     <w:tmpl w:val="026AD7E6"/>
@@ -10079,7 +10438,7 @@
       </w:pPr>
     </w:lvl>
   </w:abstractNum>
-  <w:abstractNum w:abstractNumId="29" w15:restartNumberingAfterBreak="0">
+  <w:abstractNum w:abstractNumId="30" w15:restartNumberingAfterBreak="0">
     <w:nsid w:val="7AEB6968"/>
     <w:multiLevelType w:val="hybridMultilevel"/>
     <w:tmpl w:val="2B689DAE"/>
@@ -10192,7 +10551,7 @@
       </w:rPr>
     </w:lvl>
   </w:abstractNum>
-  <w:abstractNum w:abstractNumId="30" w15:restartNumberingAfterBreak="0">
+  <w:abstractNum w:abstractNumId="31" w15:restartNumberingAfterBreak="0">
     <w:nsid w:val="7CF04BB7"/>
     <w:multiLevelType w:val="hybridMultilevel"/>
     <w:tmpl w:val="E3524DFA"/>
@@ -10306,13 +10665,13 @@
     </w:lvl>
   </w:abstractNum>
   <w:num w:numId="1" w16cid:durableId="1906135535">
-    <w:abstractNumId w:val="28"/>
+    <w:abstractNumId w:val="29"/>
   </w:num>
   <w:num w:numId="2" w16cid:durableId="359597148">
-    <w:abstractNumId w:val="26"/>
+    <w:abstractNumId w:val="27"/>
   </w:num>
   <w:num w:numId="3" w16cid:durableId="2113552969">
-    <w:abstractNumId w:val="14"/>
+    <w:abstractNumId w:val="15"/>
   </w:num>
   <w:num w:numId="4" w16cid:durableId="737476943">
     <w:abstractNumId w:val="8"/>
@@ -10321,13 +10680,13 @@
     <w:abstractNumId w:val="9"/>
   </w:num>
   <w:num w:numId="6" w16cid:durableId="56320153">
-    <w:abstractNumId w:val="17"/>
+    <w:abstractNumId w:val="18"/>
   </w:num>
   <w:num w:numId="7" w16cid:durableId="1604997167">
-    <w:abstractNumId w:val="20"/>
+    <w:abstractNumId w:val="21"/>
   </w:num>
   <w:num w:numId="8" w16cid:durableId="1777795404">
-    <w:abstractNumId w:val="25"/>
+    <w:abstractNumId w:val="26"/>
   </w:num>
   <w:num w:numId="9" w16cid:durableId="261115111">
     <w:abstractNumId w:val="6"/>
@@ -10342,61 +10701,64 @@
     <w:abstractNumId w:val="10"/>
   </w:num>
   <w:num w:numId="13" w16cid:durableId="1630547675">
-    <w:abstractNumId w:val="23"/>
+    <w:abstractNumId w:val="24"/>
   </w:num>
   <w:num w:numId="14" w16cid:durableId="479882351">
     <w:abstractNumId w:val="12"/>
   </w:num>
   <w:num w:numId="15" w16cid:durableId="1112479921">
-    <w:abstractNumId w:val="30"/>
+    <w:abstractNumId w:val="31"/>
   </w:num>
   <w:num w:numId="16" w16cid:durableId="1511482015">
-    <w:abstractNumId w:val="15"/>
+    <w:abstractNumId w:val="16"/>
   </w:num>
   <w:num w:numId="17" w16cid:durableId="2057191237">
     <w:abstractNumId w:val="2"/>
   </w:num>
   <w:num w:numId="18" w16cid:durableId="412700928">
-    <w:abstractNumId w:val="13"/>
+    <w:abstractNumId w:val="14"/>
   </w:num>
   <w:num w:numId="19" w16cid:durableId="1446928191">
-    <w:abstractNumId w:val="19"/>
+    <w:abstractNumId w:val="20"/>
   </w:num>
   <w:num w:numId="20" w16cid:durableId="659384490">
     <w:abstractNumId w:val="11"/>
   </w:num>
   <w:num w:numId="21" w16cid:durableId="834221915">
-    <w:abstractNumId w:val="24"/>
+    <w:abstractNumId w:val="25"/>
   </w:num>
   <w:num w:numId="22" w16cid:durableId="1086342500">
-    <w:abstractNumId w:val="18"/>
+    <w:abstractNumId w:val="19"/>
   </w:num>
   <w:num w:numId="23" w16cid:durableId="276568098">
     <w:abstractNumId w:val="5"/>
   </w:num>
   <w:num w:numId="24" w16cid:durableId="401568026">
-    <w:abstractNumId w:val="22"/>
+    <w:abstractNumId w:val="23"/>
   </w:num>
   <w:num w:numId="25" w16cid:durableId="1528520316">
     <w:abstractNumId w:val="0"/>
   </w:num>
   <w:num w:numId="26" w16cid:durableId="687633165">
-    <w:abstractNumId w:val="29"/>
+    <w:abstractNumId w:val="30"/>
   </w:num>
   <w:num w:numId="27" w16cid:durableId="701907118">
     <w:abstractNumId w:val="1"/>
   </w:num>
   <w:num w:numId="28" w16cid:durableId="129639540">
-    <w:abstractNumId w:val="16"/>
+    <w:abstractNumId w:val="17"/>
   </w:num>
   <w:num w:numId="29" w16cid:durableId="1019356137">
-    <w:abstractNumId w:val="21"/>
+    <w:abstractNumId w:val="22"/>
   </w:num>
   <w:num w:numId="30" w16cid:durableId="1183742617">
     <w:abstractNumId w:val="3"/>
   </w:num>
   <w:num w:numId="31" w16cid:durableId="1837067236">
-    <w:abstractNumId w:val="27"/>
+    <w:abstractNumId w:val="28"/>
+  </w:num>
+  <w:num w:numId="32" w16cid:durableId="1298485584">
+    <w:abstractNumId w:val="13"/>
   </w:num>
 </w:numbering>
 </file>
@@ -10799,7 +11161,7 @@
   <w:style w:type="paragraph" w:default="1" w:styleId="Standard">
     <w:name w:val="Normal"/>
     <w:qFormat/>
-    <w:rsid w:val="00FC29F0"/>
+    <w:rsid w:val="00721C1C"/>
   </w:style>
   <w:style w:type="paragraph" w:styleId="berschrift1">
     <w:name w:val="heading 1"/>

</xml_diff>